<commit_message>
Finish Ch5 and start Ch9 in Learning Stats with R
</commit_message>
<xml_diff>
--- a/Stats/UoAdelaide/LSR_Chapter5.docx
+++ b/Stats/UoAdelaide/LSR_Chapter5.docx
@@ -559,7 +559,15 @@
         <w:pStyle w:val="ListBullet"/>
       </w:pPr>
       <w:r>
-        <w:t xml:space="preserve">There’re systematic differences between mean + median when a distribution is </w:t>
+        <w:t xml:space="preserve">There’re systematic differences between mean </w:t>
+      </w:r>
+      <w:proofErr w:type="gramStart"/>
+      <w:r>
+        <w:t>+</w:t>
+      </w:r>
+      <w:proofErr w:type="gramEnd"/>
+      <w:r>
+        <w:t xml:space="preserve"> median when a distribution is </w:t>
       </w:r>
       <w:r>
         <w:rPr>
@@ -1014,8 +1022,13 @@
       <w:r>
         <w:t xml:space="preserve">In the </w:t>
       </w:r>
-      <w:r>
-        <w:t xml:space="preserve">afl.margins </w:t>
+      <w:proofErr w:type="spellStart"/>
+      <w:r>
+        <w:t>afl.margins</w:t>
+      </w:r>
+      <w:proofErr w:type="spellEnd"/>
+      <w:r>
+        <w:t xml:space="preserve"> </w:t>
       </w:r>
       <w:r>
         <w:t xml:space="preserve">vector, the values </w:t>
@@ -1450,10 +1463,18 @@
         <w:pStyle w:val="ListBullet"/>
       </w:pPr>
       <w:r>
-        <w:t>It’s b</w:t>
-      </w:r>
-      <w:r>
-        <w:t xml:space="preserve">bvious how to interpret the range, a little less obvious to interpret IQR. </w:t>
+        <w:t xml:space="preserve">It’s </w:t>
+      </w:r>
+      <w:proofErr w:type="spellStart"/>
+      <w:r>
+        <w:t>b</w:t>
+      </w:r>
+      <w:r>
+        <w:t>bvious</w:t>
+      </w:r>
+      <w:proofErr w:type="spellEnd"/>
+      <w:r>
+        <w:t xml:space="preserve"> how to interpret the range, a little less obvious to interpret IQR. </w:t>
       </w:r>
     </w:p>
     <w:p>
@@ -1822,7 +1843,23 @@
         <w:ind w:left="1080"/>
       </w:pPr>
       <w:r>
-        <w:t xml:space="preserve">X and Y have variances VarX and VarY </w:t>
+        <w:t xml:space="preserve">X and Y have variances </w:t>
+      </w:r>
+      <w:proofErr w:type="spellStart"/>
+      <w:r>
+        <w:t>VarX</w:t>
+      </w:r>
+      <w:proofErr w:type="spellEnd"/>
+      <w:r>
+        <w:t xml:space="preserve"> and </w:t>
+      </w:r>
+      <w:proofErr w:type="spellStart"/>
+      <w:r>
+        <w:t>VarY</w:t>
+      </w:r>
+      <w:proofErr w:type="spellEnd"/>
+      <w:r>
+        <w:t xml:space="preserve"> </w:t>
       </w:r>
     </w:p>
     <w:p>
@@ -1862,12 +1899,42 @@
       <w:r>
         <w:t xml:space="preserve"> </w:t>
       </w:r>
-      <w:r>
-        <w:rPr>
-          <w:b/>
-        </w:rPr>
-        <w:t>VarZ = VarX + VarY</w:t>
-      </w:r>
+      <w:proofErr w:type="spellStart"/>
+      <w:r>
+        <w:rPr>
+          <w:b/>
+        </w:rPr>
+        <w:t>VarZ</w:t>
+      </w:r>
+      <w:proofErr w:type="spellEnd"/>
+      <w:r>
+        <w:rPr>
+          <w:b/>
+        </w:rPr>
+        <w:t xml:space="preserve"> = </w:t>
+      </w:r>
+      <w:proofErr w:type="spellStart"/>
+      <w:r>
+        <w:rPr>
+          <w:b/>
+        </w:rPr>
+        <w:t>VarX</w:t>
+      </w:r>
+      <w:proofErr w:type="spellEnd"/>
+      <w:r>
+        <w:rPr>
+          <w:b/>
+        </w:rPr>
+        <w:t xml:space="preserve"> + </w:t>
+      </w:r>
+      <w:proofErr w:type="spellStart"/>
+      <w:r>
+        <w:rPr>
+          <w:b/>
+        </w:rPr>
+        <w:t>VarY</w:t>
+      </w:r>
+      <w:proofErr w:type="spellEnd"/>
       <w:r>
         <w:t xml:space="preserve"> is </w:t>
       </w:r>
@@ -2615,8 +2682,13 @@
         <w:t>mption that the data is normal (</w:t>
       </w:r>
       <w:r>
-        <w:t>which is not true for afl.margins</w:t>
-      </w:r>
+        <w:t xml:space="preserve">which is not true for </w:t>
+      </w:r>
+      <w:proofErr w:type="spellStart"/>
+      <w:r>
+        <w:t>afl.margins</w:t>
+      </w:r>
+      <w:proofErr w:type="spellEnd"/>
       <w:r>
         <w:t>)</w:t>
       </w:r>
@@ -3213,12 +3285,14 @@
       <w:r>
         <w:t xml:space="preserve"> has 0 kurtosis, or is **</w:t>
       </w:r>
+      <w:proofErr w:type="spellStart"/>
       <w:r>
         <w:rPr>
           <w:b/>
         </w:rPr>
         <w:t>mesokurtic</w:t>
       </w:r>
+      <w:proofErr w:type="spellEnd"/>
       <w:r>
         <w:t xml:space="preserve"> (just pointy enough)</w:t>
       </w:r>
@@ -3252,12 +3326,14 @@
       <w:r>
         <w:t>Not pointy enough (bit of a uniform distribution) = negative kurtosis = **</w:t>
       </w:r>
+      <w:proofErr w:type="spellStart"/>
       <w:r>
         <w:rPr>
           <w:b/>
         </w:rPr>
         <w:t>platykurtic</w:t>
       </w:r>
+      <w:proofErr w:type="spellEnd"/>
       <w:r>
         <w:t xml:space="preserve">** </w:t>
       </w:r>
@@ -3391,15 +3467,22 @@
       <w:pPr>
         <w:pStyle w:val="ListBullet"/>
       </w:pPr>
-      <w:r>
-        <w:t xml:space="preserve">Afl.margins is close to </w:t>
-      </w:r>
+      <w:proofErr w:type="spellStart"/>
+      <w:r>
+        <w:t>Afl.margins</w:t>
+      </w:r>
+      <w:proofErr w:type="spellEnd"/>
+      <w:r>
+        <w:t xml:space="preserve"> is close to </w:t>
+      </w:r>
+      <w:proofErr w:type="spellStart"/>
       <w:r>
         <w:rPr>
           <w:b/>
         </w:rPr>
         <w:t>mesokurtic</w:t>
       </w:r>
+      <w:proofErr w:type="spellEnd"/>
       <w:r>
         <w:t xml:space="preserve"> = just pointy enough (0.2962)</w:t>
       </w:r>
@@ -3910,12 +3993,14 @@
         </w:tabs>
         <w:ind w:left="720"/>
       </w:pPr>
+      <w:proofErr w:type="spellStart"/>
       <w:r>
         <w:rPr>
           <w:b/>
         </w:rPr>
         <w:t>sd</w:t>
       </w:r>
+      <w:proofErr w:type="spellEnd"/>
       <w:r>
         <w:t xml:space="preserve"> = the (bias corrected) standard deviation</w:t>
       </w:r>
@@ -4098,8 +4183,13 @@
       <w:pPr>
         <w:pStyle w:val="ListBullet"/>
       </w:pPr>
-      <w:r>
-        <w:t>describe() function (in the psych package) is a little different, and it’s really only intended to be</w:t>
+      <w:proofErr w:type="gramStart"/>
+      <w:r>
+        <w:t>describe(</w:t>
+      </w:r>
+      <w:proofErr w:type="gramEnd"/>
+      <w:r>
+        <w:t>) function (in the psych package) is a little different, and it’s really only intended to be</w:t>
       </w:r>
       <w:r>
         <w:t xml:space="preserve"> </w:t>
@@ -4144,8 +4234,13 @@
       <w:pPr>
         <w:pStyle w:val="ListBullet"/>
       </w:pPr>
-      <w:r>
-        <w:t>describe()</w:t>
+      <w:proofErr w:type="gramStart"/>
+      <w:r>
+        <w:t>describe(</w:t>
+      </w:r>
+      <w:proofErr w:type="gramEnd"/>
+      <w:r>
+        <w:t>)</w:t>
       </w:r>
       <w:r>
         <w:t xml:space="preserve"> converts </w:t>
@@ -4269,7 +4364,15 @@
         <w:ind w:left="720"/>
       </w:pPr>
       <w:r>
-        <w:t>However, for the mood.gain variable, there’s a lot of useful information.</w:t>
+        <w:t xml:space="preserve">However, for the </w:t>
+      </w:r>
+      <w:proofErr w:type="spellStart"/>
+      <w:r>
+        <w:t>mood.gain</w:t>
+      </w:r>
+      <w:proofErr w:type="spellEnd"/>
+      <w:r>
+        <w:t xml:space="preserve"> variable, there’s a lot of useful information.</w:t>
       </w:r>
       <w:r>
         <w:cr/>
@@ -4420,7 +4523,15 @@
         <w:t xml:space="preserve"> for</w:t>
       </w:r>
       <w:r>
-        <w:t xml:space="preserve"> mood.gain, broken down as a function of therapy. </w:t>
+        <w:t xml:space="preserve"> </w:t>
+      </w:r>
+      <w:proofErr w:type="spellStart"/>
+      <w:r>
+        <w:t>mood.gain</w:t>
+      </w:r>
+      <w:proofErr w:type="spellEnd"/>
+      <w:r>
+        <w:t xml:space="preserve">, broken down as a function of therapy. </w:t>
       </w:r>
     </w:p>
     <w:p>
@@ -4568,7 +4679,15 @@
         <w:t>Possible w/</w:t>
       </w:r>
       <w:r>
-        <w:t xml:space="preserve"> by() and describeBy() functions</w:t>
+        <w:t xml:space="preserve"> by() and </w:t>
+      </w:r>
+      <w:proofErr w:type="spellStart"/>
+      <w:r>
+        <w:t>describeBy</w:t>
+      </w:r>
+      <w:proofErr w:type="spellEnd"/>
+      <w:r>
+        <w:t>() functions</w:t>
       </w:r>
       <w:r>
         <w:t xml:space="preserve"> used in conjunction</w:t>
@@ -4873,7 +4992,17 @@
         <w:t xml:space="preserve"> </w:t>
       </w:r>
       <w:r>
-        <w:t>isn’t very a informative statement.</w:t>
+        <w:t xml:space="preserve">isn’t very </w:t>
+      </w:r>
+      <w:proofErr w:type="spellStart"/>
+      <w:proofErr w:type="gramStart"/>
+      <w:r>
+        <w:t>a</w:t>
+      </w:r>
+      <w:proofErr w:type="spellEnd"/>
+      <w:proofErr w:type="gramEnd"/>
+      <w:r>
+        <w:t xml:space="preserve"> informative statement.</w:t>
       </w:r>
     </w:p>
     <w:p>
@@ -5214,7 +5343,15 @@
         <w:pStyle w:val="ListBullet"/>
       </w:pPr>
       <w:r>
-        <w:t>To phrase it in “pseudo-maths” the standard score is</w:t>
+        <w:t>To phrase it in “pseudo-</w:t>
+      </w:r>
+      <w:proofErr w:type="spellStart"/>
+      <w:r>
+        <w:t>maths</w:t>
+      </w:r>
+      <w:proofErr w:type="spellEnd"/>
+      <w:r>
+        <w:t>” the standard score is</w:t>
       </w:r>
       <w:r>
         <w:t xml:space="preserve"> </w:t>
@@ -5461,11 +5598,27 @@
       <w:r>
         <w:t xml:space="preserve"> function called </w:t>
       </w:r>
-      <w:r>
-        <w:rPr>
-          <w:b/>
-        </w:rPr>
-        <w:t>pnorm()</w:t>
+      <w:proofErr w:type="spellStart"/>
+      <w:proofErr w:type="gramStart"/>
+      <w:r>
+        <w:rPr>
+          <w:b/>
+        </w:rPr>
+        <w:t>pnorm</w:t>
+      </w:r>
+      <w:proofErr w:type="spellEnd"/>
+      <w:r>
+        <w:rPr>
+          <w:b/>
+        </w:rPr>
+        <w:t>(</w:t>
+      </w:r>
+      <w:proofErr w:type="gramEnd"/>
+      <w:r>
+        <w:rPr>
+          <w:b/>
+        </w:rPr>
+        <w:t>)</w:t>
       </w:r>
       <w:r>
         <w:rPr>
@@ -6244,7 +6397,15 @@
         <w:t xml:space="preserve">, </w:t>
       </w:r>
       <w:r>
-        <w:t xml:space="preserve">I’ve saved the data as a file called parenthood.Rdata. </w:t>
+        <w:t xml:space="preserve">I’ve saved the data as a file called </w:t>
+      </w:r>
+      <w:proofErr w:type="spellStart"/>
+      <w:r>
+        <w:t>parenthood.Rdata</w:t>
+      </w:r>
+      <w:proofErr w:type="spellEnd"/>
+      <w:r>
+        <w:t xml:space="preserve">. </w:t>
       </w:r>
     </w:p>
     <w:p>
@@ -6698,16 +6859,7 @@
         <w:t xml:space="preserve">Even </w:t>
       </w:r>
       <w:r>
-        <w:t xml:space="preserve">this </w:t>
-      </w:r>
-      <w:r>
-        <w:t xml:space="preserve">table is more than </w:t>
-      </w:r>
-      <w:r>
-        <w:t xml:space="preserve">most would </w:t>
-      </w:r>
-      <w:r>
-        <w:t xml:space="preserve">bother w/. </w:t>
+        <w:t xml:space="preserve">this table is more than most would bother w/. </w:t>
       </w:r>
     </w:p>
     <w:p>
@@ -6720,25 +6872,7 @@
         <w:ind w:left="1080"/>
       </w:pPr>
       <w:r>
-        <w:t xml:space="preserve">In practice, </w:t>
-      </w:r>
-      <w:r>
-        <w:t xml:space="preserve">most people pick </w:t>
-      </w:r>
-      <w:r>
-        <w:t xml:space="preserve">1 </w:t>
-      </w:r>
-      <w:r>
-        <w:t>measure of central tendency</w:t>
-      </w:r>
-      <w:r>
-        <w:t xml:space="preserve"> </w:t>
-      </w:r>
-      <w:r>
-        <w:t xml:space="preserve">+ </w:t>
-      </w:r>
-      <w:r>
-        <w:t>1 measure of variability only</w:t>
+        <w:t>In practice, most people pick 1 measure of central tendency + 1 measure of variability only</w:t>
       </w:r>
     </w:p>
     <w:p>
@@ -6791,26 +6925,55 @@
       <w:r>
         <w:t xml:space="preserve"> </w:t>
       </w:r>
-      <w:r>
-        <w:t xml:space="preserve">dan.sleep </w:t>
+      <w:proofErr w:type="spellStart"/>
+      <w:r>
+        <w:t>dan.sleep</w:t>
+      </w:r>
+      <w:proofErr w:type="spellEnd"/>
+      <w:r>
+        <w:t xml:space="preserve"> </w:t>
       </w:r>
       <w:r>
         <w:t>+</w:t>
       </w:r>
       <w:r>
-        <w:t xml:space="preserve"> dan.grump </w:t>
+        <w:t xml:space="preserve"> </w:t>
+      </w:r>
+      <w:proofErr w:type="spellStart"/>
+      <w:r>
+        <w:t>dan.grump</w:t>
+      </w:r>
+      <w:proofErr w:type="spellEnd"/>
+      <w:r>
+        <w:t xml:space="preserve"> </w:t>
       </w:r>
       <w:r>
         <w:t>w/</w:t>
       </w:r>
       <w:r>
-        <w:t xml:space="preserve"> that between baby.sleep </w:t>
+        <w:t xml:space="preserve"> that between </w:t>
+      </w:r>
+      <w:proofErr w:type="spellStart"/>
+      <w:r>
+        <w:t>baby.sleep</w:t>
+      </w:r>
+      <w:proofErr w:type="spellEnd"/>
+      <w:r>
+        <w:t xml:space="preserve"> </w:t>
       </w:r>
       <w:r>
         <w:t>+</w:t>
       </w:r>
       <w:r>
-        <w:t xml:space="preserve"> dan.grump </w:t>
+        <w:t xml:space="preserve"> </w:t>
+      </w:r>
+      <w:proofErr w:type="spellStart"/>
+      <w:r>
+        <w:t>dan.grump</w:t>
+      </w:r>
+      <w:proofErr w:type="spellEnd"/>
+      <w:r>
+        <w:t xml:space="preserve"> </w:t>
       </w:r>
     </w:p>
     <w:p>
@@ -6908,20 +7071,51 @@
       <w:r>
         <w:t xml:space="preserve"> </w:t>
       </w:r>
-      <w:r>
-        <w:t xml:space="preserve">dan.sleep </w:t>
-      </w:r>
+      <w:proofErr w:type="spellStart"/>
+      <w:r>
+        <w:t>dan.sleep</w:t>
+      </w:r>
+      <w:proofErr w:type="spellEnd"/>
+      <w:r>
+        <w:t xml:space="preserve"> </w:t>
+      </w:r>
+      <w:proofErr w:type="gramStart"/>
       <w:r>
         <w:t>+</w:t>
       </w:r>
-      <w:r>
-        <w:t xml:space="preserve"> dan.grump is stronger than the relationship between baby.sleep </w:t>
+      <w:proofErr w:type="gramEnd"/>
+      <w:r>
+        <w:t xml:space="preserve"> </w:t>
+      </w:r>
+      <w:proofErr w:type="spellStart"/>
+      <w:r>
+        <w:t>dan.grump</w:t>
+      </w:r>
+      <w:proofErr w:type="spellEnd"/>
+      <w:r>
+        <w:t xml:space="preserve"> is stronger than the relationship between </w:t>
+      </w:r>
+      <w:proofErr w:type="spellStart"/>
+      <w:r>
+        <w:t>baby.sleep</w:t>
+      </w:r>
+      <w:proofErr w:type="spellEnd"/>
+      <w:r>
+        <w:t xml:space="preserve"> </w:t>
       </w:r>
       <w:r>
         <w:t>+</w:t>
       </w:r>
       <w:r>
-        <w:t xml:space="preserve"> dan.grump. </w:t>
+        <w:t xml:space="preserve"> </w:t>
+      </w:r>
+      <w:proofErr w:type="spellStart"/>
+      <w:r>
+        <w:t>dan.grump</w:t>
+      </w:r>
+      <w:proofErr w:type="spellEnd"/>
+      <w:r>
+        <w:t xml:space="preserve">. </w:t>
       </w:r>
     </w:p>
     <w:p>
@@ -7173,12 +7367,14 @@
       <w:r>
         <w:t xml:space="preserve"> Y (sometimes denoted </w:t>
       </w:r>
+      <w:proofErr w:type="spellStart"/>
       <w:r>
         <w:rPr>
           <w:b/>
         </w:rPr>
         <w:t>rXY</w:t>
       </w:r>
+      <w:proofErr w:type="spellEnd"/>
       <w:r>
         <w:rPr>
           <w:b/>
@@ -7378,19 +7574,7 @@
         <w:rPr>
           <w:b/>
         </w:rPr>
-        <w:t>C</w:t>
-      </w:r>
-      <w:r>
-        <w:rPr>
-          <w:b/>
-        </w:rPr>
-        <w:t>ovariance</w:t>
-      </w:r>
-      <w:r>
-        <w:rPr>
-          <w:b/>
-        </w:rPr>
-        <w:t xml:space="preserve"> =</w:t>
+        <w:t>Covariance =</w:t>
       </w:r>
       <w:r>
         <w:t xml:space="preserve"> a mathematically simple way of describing the relationship between </w:t>
@@ -7468,13 +7652,7 @@
         <w:ind w:left="720"/>
       </w:pPr>
       <w:r>
-        <w:t xml:space="preserve">Just like we saw w/ variance + SD, in practice we divide by N </w:t>
-      </w:r>
-      <w:r>
-        <w:t>-</w:t>
-      </w:r>
-      <w:r>
-        <w:t xml:space="preserve"> 1 rather than N.</w:t>
+        <w:t>Just like we saw w/ variance + SD, in practice we divide by N - 1 rather than N.</w:t>
       </w:r>
     </w:p>
     <w:p>
@@ -7950,7 +8128,15 @@
         <w:t xml:space="preserve">earlier, but the actual values </w:t>
       </w:r>
       <w:r>
-        <w:t>of r are on a meaningful scale</w:t>
+        <w:t xml:space="preserve">of </w:t>
+      </w:r>
+      <w:proofErr w:type="spellStart"/>
+      <w:r>
+        <w:t>r are</w:t>
+      </w:r>
+      <w:proofErr w:type="spellEnd"/>
+      <w:r>
+        <w:t xml:space="preserve"> on a meaningful scale</w:t>
       </w:r>
     </w:p>
     <w:p>
@@ -8377,7 +8563,15 @@
         <w:t>The classic illustration o</w:t>
       </w:r>
       <w:r>
-        <w:t>f this is “Anscombe’s Quartet”,</w:t>
+        <w:t>f this is “</w:t>
+      </w:r>
+      <w:proofErr w:type="spellStart"/>
+      <w:r>
+        <w:t>Anscombe’s</w:t>
+      </w:r>
+      <w:proofErr w:type="spellEnd"/>
+      <w:r>
+        <w:t xml:space="preserve"> Quartet”,</w:t>
       </w:r>
       <w:r>
         <w:t xml:space="preserve"> a collection of </w:t>
@@ -8759,11 +8953,16 @@
         <w:t>Often, this is a pretty good approximation to what we mean when</w:t>
       </w:r>
       <w:r>
-        <w:t xml:space="preserve"> we say “relationship”,</w:t>
+        <w:t xml:space="preserve"> we say “relationship”</w:t>
+      </w:r>
+      <w:proofErr w:type="gramStart"/>
+      <w:r>
+        <w:t>,</w:t>
       </w:r>
       <w:r>
         <w:t>+</w:t>
       </w:r>
+      <w:proofErr w:type="gramEnd"/>
       <w:r>
         <w:t xml:space="preserve"> so the Pearson correlation </w:t>
       </w:r>
@@ -8846,9 +9045,11 @@
       <w:r>
         <w:t xml:space="preserve"> </w:t>
       </w:r>
+      <w:proofErr w:type="gramStart"/>
       <w:r>
         <w:t>+</w:t>
       </w:r>
+      <w:proofErr w:type="gramEnd"/>
       <w:r>
         <w:t xml:space="preserve"> reward when studying for an exam. </w:t>
       </w:r>
@@ -9534,7 +9735,15 @@
         <w:sym w:font="Wingdings" w:char="F0E8"/>
       </w:r>
       <w:r>
-        <w:t xml:space="preserve"> The student who put in the most effort got the best grade, the student </w:t>
+        <w:t xml:space="preserve"> </w:t>
+      </w:r>
+      <w:proofErr w:type="gramStart"/>
+      <w:r>
+        <w:t>The</w:t>
+      </w:r>
+      <w:proofErr w:type="gramEnd"/>
+      <w:r>
+        <w:t xml:space="preserve"> student who put in the most effort got the best grade, the student </w:t>
       </w:r>
       <w:r>
         <w:t>w/</w:t>
@@ -9738,7 +9947,15 @@
         <w:sym w:font="Wingdings" w:char="F0E0"/>
       </w:r>
       <w:r>
-        <w:t xml:space="preserve"> rank()</w:t>
+        <w:t xml:space="preserve"> </w:t>
+      </w:r>
+      <w:proofErr w:type="gramStart"/>
+      <w:r>
+        <w:t>rank(</w:t>
+      </w:r>
+      <w:proofErr w:type="gramEnd"/>
+      <w:r>
+        <w:t>)</w:t>
       </w:r>
       <w:r>
         <w:t xml:space="preserve"> </w:t>
@@ -9784,7 +10001,20 @@
         <w:t>E</w:t>
       </w:r>
       <w:r>
-        <w:t>asier to just specify the method argument of the cor() function.</w:t>
+        <w:t xml:space="preserve">asier to just specify the method argument of the </w:t>
+      </w:r>
+      <w:proofErr w:type="spellStart"/>
+      <w:proofErr w:type="gramStart"/>
+      <w:r>
+        <w:t>cor</w:t>
+      </w:r>
+      <w:proofErr w:type="spellEnd"/>
+      <w:r>
+        <w:t>(</w:t>
+      </w:r>
+      <w:proofErr w:type="gramEnd"/>
+      <w:r>
+        <w:t>) function.</w:t>
       </w:r>
     </w:p>
     <w:p>
@@ -9841,8 +10071,18 @@
       <w:pPr>
         <w:pStyle w:val="ListBullet"/>
       </w:pPr>
-      <w:r>
-        <w:t>cor()</w:t>
+      <w:proofErr w:type="spellStart"/>
+      <w:proofErr w:type="gramStart"/>
+      <w:r>
+        <w:t>cor</w:t>
+      </w:r>
+      <w:proofErr w:type="spellEnd"/>
+      <w:r>
+        <w:t>(</w:t>
+      </w:r>
+      <w:proofErr w:type="gramEnd"/>
+      <w:r>
+        <w:t>)</w:t>
       </w:r>
       <w:r>
         <w:t xml:space="preserve"> </w:t>
@@ -10143,7 +10383,15 @@
         <w:t xml:space="preserve"> </w:t>
       </w:r>
       <w:r>
-        <w:t>into cor()</w:t>
+        <w:t xml:space="preserve">into </w:t>
+      </w:r>
+      <w:proofErr w:type="spellStart"/>
+      <w:r>
+        <w:t>cor</w:t>
+      </w:r>
+      <w:proofErr w:type="spellEnd"/>
+      <w:r>
+        <w:t>()</w:t>
       </w:r>
       <w:r>
         <w:t xml:space="preserve"> ( Section 7.5)</w:t>
@@ -10153,11 +10401,19 @@
       <w:pPr>
         <w:pStyle w:val="ListBullet"/>
       </w:pPr>
-      <w:r>
-        <w:rPr>
-          <w:b/>
-        </w:rPr>
-        <w:t>correlate()</w:t>
+      <w:proofErr w:type="gramStart"/>
+      <w:r>
+        <w:rPr>
+          <w:b/>
+        </w:rPr>
+        <w:t>correlate(</w:t>
+      </w:r>
+      <w:proofErr w:type="gramEnd"/>
+      <w:r>
+        <w:rPr>
+          <w:b/>
+        </w:rPr>
+        <w:t>)</w:t>
       </w:r>
       <w:r>
         <w:rPr>
@@ -10168,12 +10424,14 @@
       <w:r>
         <w:t xml:space="preserve">in </w:t>
       </w:r>
+      <w:proofErr w:type="spellStart"/>
       <w:r>
         <w:rPr>
           <w:b/>
         </w:rPr>
         <w:t>lsr</w:t>
       </w:r>
+      <w:proofErr w:type="spellEnd"/>
       <w:r>
         <w:t xml:space="preserve"> package can be handy. </w:t>
       </w:r>
@@ -10189,10 +10447,7 @@
         <w:t xml:space="preserve">knows to ignore </w:t>
       </w:r>
       <w:r>
-        <w:t>factors</w:t>
-      </w:r>
-      <w:r>
-        <w:t xml:space="preserve"> </w:t>
+        <w:t xml:space="preserve">factors </w:t>
       </w:r>
       <w:r>
         <w:t>+</w:t>
@@ -10408,7 +10663,15 @@
         <w:pStyle w:val="ListBullet"/>
       </w:pPr>
       <w:r>
-        <w:t xml:space="preserve">Obviously, there’s no new functionality in the correlate() function, </w:t>
+        <w:t xml:space="preserve">Obviously, there’s no new functionality in the </w:t>
+      </w:r>
+      <w:proofErr w:type="gramStart"/>
+      <w:r>
+        <w:t>correlate(</w:t>
+      </w:r>
+      <w:proofErr w:type="gramEnd"/>
+      <w:r>
+        <w:t xml:space="preserve">) function, </w:t>
       </w:r>
       <w:r>
         <w:t>+</w:t>
@@ -10420,7 +10683,15 @@
         <w:t xml:space="preserve"> </w:t>
       </w:r>
       <w:r>
-        <w:t xml:space="preserve">perfectly capable of using the cor() function to get these numbers out. </w:t>
+        <w:t xml:space="preserve">perfectly capable of using the </w:t>
+      </w:r>
+      <w:proofErr w:type="spellStart"/>
+      <w:r>
+        <w:t>cor</w:t>
+      </w:r>
+      <w:proofErr w:type="spellEnd"/>
+      <w:r>
+        <w:t xml:space="preserve">() function to get these numbers out. </w:t>
       </w:r>
     </w:p>
     <w:p>
@@ -10440,29 +10711,56 @@
         <w:t>w/</w:t>
       </w:r>
       <w:r>
-        <w:t xml:space="preserve"> extracting a subset of a data frame, the correlate() function is for you.</w:t>
-      </w:r>
-    </w:p>
-    <w:p>
-      <w:pPr>
-        <w:pStyle w:val="ListBullet"/>
-      </w:pPr>
-      <w:r>
+        <w:t xml:space="preserve"> extracting a subset of a data frame, the </w:t>
+      </w:r>
+      <w:proofErr w:type="gramStart"/>
+      <w:r>
+        <w:t>correlate(</w:t>
+      </w:r>
+      <w:proofErr w:type="gramEnd"/>
+      <w:r>
+        <w:t>) function is for you.</w:t>
+      </w:r>
+    </w:p>
+    <w:p>
+      <w:pPr>
+        <w:pStyle w:val="ListBullet"/>
+        <w:numPr>
+          <w:ilvl w:val="0"/>
+          <w:numId w:val="0"/>
+        </w:numPr>
+        <w:ind w:left="360"/>
+        <w:jc w:val="center"/>
+        <w:rPr>
+          <w:b/>
+          <w:u w:val="single"/>
+        </w:rPr>
+      </w:pPr>
+      <w:r>
+        <w:rPr>
+          <w:b/>
+          <w:u w:val="single"/>
+        </w:rPr>
         <w:lastRenderedPageBreak/>
-        <w:t>There’s one last topic</w:t>
-      </w:r>
-      <w:r>
-        <w:t xml:space="preserve"> to discuss, </w:t>
-      </w:r>
-      <w:r>
-        <w:t>the issue of missing</w:t>
-      </w:r>
-      <w:r>
-        <w:t xml:space="preserve"> </w:t>
-      </w:r>
-      <w:r>
-        <w:t xml:space="preserve">data. </w:t>
-      </w:r>
+        <w:t>Chapter 5.</w:t>
+      </w:r>
+      <w:r>
+        <w:rPr>
+          <w:b/>
+          <w:u w:val="single"/>
+        </w:rPr>
+        <w:t>8 - Handling Missing Values</w:t>
+      </w:r>
+    </w:p>
+    <w:p>
+      <w:pPr>
+        <w:pStyle w:val="ListBullet"/>
+        <w:numPr>
+          <w:ilvl w:val="0"/>
+          <w:numId w:val="0"/>
+        </w:numPr>
+        <w:ind w:left="360"/>
+      </w:pPr>
     </w:p>
     <w:p>
       <w:pPr>
@@ -10495,1216 +10793,520 @@
     <w:p>
       <w:pPr>
         <w:pStyle w:val="ListBullet"/>
-      </w:pPr>
-      <w:r>
-        <w:t xml:space="preserve">Let’s start </w:t>
-      </w:r>
-      <w:r>
-        <w:t>w/</w:t>
-      </w:r>
-      <w:r>
-        <w:t xml:space="preserve"> the simplest case, in which you’re trying to calculate descriptive statistics for a single</w:t>
-      </w:r>
-      <w:r>
-        <w:t xml:space="preserve"> </w:t>
+        <w:numPr>
+          <w:ilvl w:val="0"/>
+          <w:numId w:val="0"/>
+        </w:numPr>
+      </w:pPr>
+    </w:p>
+    <w:p>
+      <w:pPr>
+        <w:pStyle w:val="ListBullet"/>
+        <w:numPr>
+          <w:ilvl w:val="0"/>
+          <w:numId w:val="0"/>
+        </w:numPr>
+        <w:jc w:val="center"/>
+        <w:rPr>
+          <w:b/>
+          <w:u w:val="single"/>
+        </w:rPr>
+      </w:pPr>
+      <w:r>
+        <w:rPr>
+          <w:b/>
+          <w:u w:val="single"/>
+        </w:rPr>
+        <w:t>Summary</w:t>
+      </w:r>
+    </w:p>
+    <w:p>
+      <w:pPr>
+        <w:pStyle w:val="ListBullet"/>
+        <w:numPr>
+          <w:ilvl w:val="0"/>
+          <w:numId w:val="0"/>
+        </w:numPr>
+        <w:jc w:val="center"/>
+        <w:rPr>
+          <w:b/>
+          <w:u w:val="single"/>
+        </w:rPr>
+      </w:pPr>
+    </w:p>
+    <w:p>
+      <w:pPr>
+        <w:pStyle w:val="ListBullet"/>
+      </w:pPr>
+      <w:r>
+        <w:t xml:space="preserve">Calculating some basic descriptive statistics is </w:t>
+      </w:r>
+      <w:r>
+        <w:t>1</w:t>
+      </w:r>
+      <w:r>
+        <w:t xml:space="preserve"> of the very first things you do when </w:t>
+      </w:r>
+      <w:r>
+        <w:t>analyzing</w:t>
+      </w:r>
+      <w:r>
+        <w:t xml:space="preserve"> real</w:t>
+      </w:r>
+      <w:r>
+        <w:t xml:space="preserve"> </w:t>
+      </w:r>
+      <w:r>
+        <w:t xml:space="preserve">data, </w:t>
+      </w:r>
+      <w:r>
+        <w:t>+</w:t>
+      </w:r>
+      <w:r>
+        <w:t xml:space="preserve"> descriptive statistics are much simpler to understand than inferential statistics</w:t>
+      </w:r>
+    </w:p>
+    <w:p>
+      <w:pPr>
+        <w:pStyle w:val="ListBullet"/>
+      </w:pPr>
+      <w:r>
+        <w:rPr>
+          <w:b/>
+        </w:rPr>
+        <w:t xml:space="preserve">Measures of central tendency: </w:t>
+      </w:r>
+      <w:r>
+        <w:t>Broadly speaking, central tendency measures tell you where the data</w:t>
+      </w:r>
+      <w:r>
+        <w:t xml:space="preserve"> </w:t>
+      </w:r>
+      <w:r>
+        <w:t>are</w:t>
+      </w:r>
+      <w:r>
+        <w:t xml:space="preserve"> w/ 3</w:t>
+      </w:r>
+      <w:r>
+        <w:t xml:space="preserve"> measures typically reported in the literature: the mean, median and</w:t>
+      </w:r>
+      <w:r>
+        <w:t xml:space="preserve"> </w:t>
+      </w:r>
+      <w:r>
+        <w:t xml:space="preserve">mode </w:t>
+      </w:r>
+    </w:p>
+    <w:p>
+      <w:pPr>
+        <w:pStyle w:val="ListBullet"/>
+      </w:pPr>
+      <w:r>
+        <w:rPr>
+          <w:b/>
+        </w:rPr>
+        <w:t>Measures of variability</w:t>
+      </w:r>
+      <w:r>
+        <w:t>:</w:t>
+      </w:r>
+      <w:r>
+        <w:t xml:space="preserve"> tell you about how “spread out” the</w:t>
+      </w:r>
+      <w:r>
+        <w:t xml:space="preserve"> </w:t>
+      </w:r>
+      <w:r>
+        <w:t>data are</w:t>
+      </w:r>
+      <w:r>
+        <w:t xml:space="preserve"> w/</w:t>
+      </w:r>
+      <w:r>
+        <w:t xml:space="preserve"> key measures: </w:t>
+      </w:r>
+      <w:r>
+        <w:rPr>
+          <w:b/>
+        </w:rPr>
+        <w:t xml:space="preserve">range, standard deviation, interquartile </w:t>
+      </w:r>
+      <w:r>
+        <w:rPr>
+          <w:b/>
+        </w:rPr>
+        <w:t>range</w:t>
+      </w:r>
+      <w:r>
+        <w:t xml:space="preserve"> </w:t>
+      </w:r>
+    </w:p>
+    <w:p>
+      <w:pPr>
+        <w:pStyle w:val="ListBullet"/>
+      </w:pPr>
+      <w:r>
+        <w:rPr>
+          <w:b/>
+        </w:rPr>
+        <w:t>Standard scores</w:t>
+      </w:r>
+      <w:r>
+        <w:t>:</w:t>
+      </w:r>
+      <w:r>
+        <w:t xml:space="preserve"> </w:t>
+      </w:r>
+      <w:r>
+        <w:t xml:space="preserve">A </w:t>
+      </w:r>
+      <w:r>
+        <w:t>z-sc</w:t>
+      </w:r>
+      <w:r>
+        <w:t>ore is a slightly unusual beast as i</w:t>
+      </w:r>
+      <w:r>
+        <w:t>t’s not quite a descriptive statistic</w:t>
+      </w:r>
+      <w:r>
+        <w:t xml:space="preserve"> + </w:t>
+      </w:r>
+      <w:r>
+        <w:t>not quite an inference</w:t>
+      </w:r>
+    </w:p>
+    <w:p>
+      <w:pPr>
+        <w:pStyle w:val="ListBullet"/>
+      </w:pPr>
+      <w:r>
+        <w:rPr>
+          <w:b/>
+        </w:rPr>
+        <w:t>Correlations</w:t>
+      </w:r>
+      <w:r>
+        <w:t xml:space="preserve">: </w:t>
+      </w:r>
+      <w:r>
+        <w:t xml:space="preserve">how strong the relationship is between two variables </w:t>
+      </w:r>
+    </w:p>
+    <w:p>
+      <w:pPr>
+        <w:pStyle w:val="ListBullet"/>
+        <w:numPr>
+          <w:ilvl w:val="0"/>
+          <w:numId w:val="0"/>
+        </w:numPr>
+        <w:ind w:left="360"/>
+      </w:pPr>
+    </w:p>
+    <w:p>
+      <w:pPr>
+        <w:pStyle w:val="ListBullet"/>
+      </w:pPr>
+      <w:r>
+        <w:t>A traditional first course in statistics</w:t>
+      </w:r>
+      <w:r>
+        <w:t xml:space="preserve"> </w:t>
+      </w:r>
+      <w:r>
+        <w:t xml:space="preserve">spends only a small proportion of the class on descriptive statistics, maybe </w:t>
+      </w:r>
+      <w:r>
+        <w:t>1</w:t>
+      </w:r>
+      <w:r>
+        <w:t xml:space="preserve"> or </w:t>
+      </w:r>
+      <w:r>
+        <w:t>2</w:t>
+      </w:r>
+      <w:r>
+        <w:t xml:space="preserve"> lectures at most.</w:t>
+      </w:r>
+    </w:p>
+    <w:p>
+      <w:pPr>
+        <w:pStyle w:val="ListBullet"/>
+      </w:pPr>
+      <w:r>
+        <w:t xml:space="preserve">The vast majority of the lecturer’s time is spent on inferential statistics, </w:t>
+      </w:r>
+      <w:r>
+        <w:t>b/c</w:t>
+      </w:r>
+      <w:r>
+        <w:t xml:space="preserve"> that’s where all the hard</w:t>
+      </w:r>
+      <w:r>
+        <w:t xml:space="preserve"> </w:t>
+      </w:r>
+      <w:r>
+        <w:t xml:space="preserve">stuff is. </w:t>
+      </w:r>
+    </w:p>
+    <w:p>
+      <w:pPr>
+        <w:pStyle w:val="ListBullet"/>
+      </w:pPr>
+      <w:r>
+        <w:t>That makes sense, but it hides the practical everyday importance of choosing good descriptives.</w:t>
+      </w:r>
+    </w:p>
+    <w:p>
+      <w:pPr>
+        <w:pStyle w:val="ListBullet"/>
+        <w:rPr>
+          <w:u w:val="single"/>
+        </w:rPr>
+      </w:pPr>
+      <w:r>
+        <w:rPr>
+          <w:u w:val="single"/>
+        </w:rPr>
+        <w:t>Good descriptive statistics are descriptive!</w:t>
+      </w:r>
+    </w:p>
+    <w:p>
+      <w:pPr>
+        <w:pStyle w:val="ListBullet"/>
+      </w:pPr>
+      <w:r>
+        <w:t>A statistic is an abstraction, a</w:t>
+      </w:r>
+      <w:r>
+        <w:t xml:space="preserve"> </w:t>
+      </w:r>
+      <w:r>
+        <w:t xml:space="preserve">description of events beyond personal experience, </w:t>
+      </w:r>
+      <w:r>
+        <w:t xml:space="preserve">+ </w:t>
+      </w:r>
+      <w:r>
+        <w:t xml:space="preserve">hard to </w:t>
+      </w:r>
+      <w:r>
+        <w:t>visualize</w:t>
+      </w:r>
+      <w:r>
+        <w:t xml:space="preserve">. </w:t>
+      </w:r>
+    </w:p>
+    <w:p>
+      <w:pPr>
+        <w:pStyle w:val="ListBullet"/>
+      </w:pPr>
+      <w:r>
+        <w:t>Few if any of us can</w:t>
+      </w:r>
+      <w:r>
+        <w:t xml:space="preserve"> </w:t>
+      </w:r>
+      <w:r>
+        <w:t xml:space="preserve">imagine what the deaths of millions is “really” like, but we can imagine </w:t>
+      </w:r>
+      <w:r>
+        <w:t>1</w:t>
+      </w:r>
+      <w:r>
+        <w:t xml:space="preserve"> death, </w:t>
+      </w:r>
+      <w:r>
+        <w:t xml:space="preserve"> + </w:t>
+      </w:r>
+      <w:r>
+        <w:t xml:space="preserve">this gives </w:t>
+      </w:r>
+      <w:r>
+        <w:t xml:space="preserve">a </w:t>
+      </w:r>
+      <w:r>
+        <w:t>lone</w:t>
+      </w:r>
+      <w:r>
+        <w:t xml:space="preserve"> </w:t>
+      </w:r>
+      <w:r>
+        <w:t>death its feeling of immediate tragedy</w:t>
+      </w:r>
+    </w:p>
+    <w:p>
+      <w:pPr>
+        <w:pStyle w:val="ListBullet"/>
+      </w:pPr>
+      <w:r>
+        <w:t xml:space="preserve">Yet it is not so simple: </w:t>
+      </w:r>
+      <w:r>
+        <w:t>w/out</w:t>
+      </w:r>
+      <w:r>
+        <w:t xml:space="preserve"> numbers, counts, </w:t>
+      </w:r>
+      <w:r>
+        <w:t xml:space="preserve">or </w:t>
+      </w:r>
+      <w:r>
+        <w:t>a description of what happened,</w:t>
+      </w:r>
+      <w:r>
+        <w:t xml:space="preserve"> </w:t>
+      </w:r>
+      <w:r>
+        <w:t>we have no chance of understanding what really happened, no opportunity event to try to summon the</w:t>
+      </w:r>
+      <w:r>
+        <w:t xml:space="preserve"> </w:t>
+      </w:r>
+      <w:r>
+        <w:t xml:space="preserve">missing feeling. </w:t>
+      </w:r>
+    </w:p>
+    <w:p>
+      <w:pPr>
+        <w:pStyle w:val="ListBullet"/>
+      </w:pPr>
+      <w:r>
+        <w:t xml:space="preserve">Thus it is no small thing to say that the </w:t>
+      </w:r>
+      <w:r>
+        <w:t>1</w:t>
+      </w:r>
+      <w:r>
+        <w:rPr>
+          <w:vertAlign w:val="superscript"/>
+        </w:rPr>
+        <w:t>ST</w:t>
+      </w:r>
+      <w:r>
+        <w:t xml:space="preserve"> task of the statistician </w:t>
+      </w:r>
+      <w:r>
+        <w:t>+</w:t>
+      </w:r>
+      <w:r>
+        <w:t xml:space="preserve"> the scientist is to </w:t>
+      </w:r>
+      <w:r>
+        <w:t xml:space="preserve">summarize data + </w:t>
+      </w:r>
+      <w:r>
+        <w:t>to find some collection of numbers that can convey to an audience a sense of what has happened.</w:t>
+      </w:r>
+    </w:p>
+    <w:p>
+      <w:pPr>
+        <w:pStyle w:val="ListBullet"/>
+      </w:pPr>
+      <w:r>
+        <w:t xml:space="preserve">This is the job of descriptive statistics, but it’s not a job that can be told solely using the numbers. </w:t>
+      </w:r>
+    </w:p>
+    <w:p>
+      <w:pPr>
+        <w:pStyle w:val="ListBullet"/>
+      </w:pPr>
+      <w:r>
+        <w:t>You</w:t>
+      </w:r>
+      <w:r>
+        <w:t xml:space="preserve"> </w:t>
+      </w:r>
+      <w:r>
+        <w:t xml:space="preserve">are a data analyst, not a statistical software package. </w:t>
+      </w:r>
+    </w:p>
+    <w:p>
+      <w:pPr>
+        <w:pStyle w:val="ListBullet"/>
+      </w:pPr>
+      <w:r>
+        <w:t>Part of your job is to take these statistics and turn</w:t>
+      </w:r>
+      <w:r>
+        <w:t xml:space="preserve"> </w:t>
+      </w:r>
+      <w:r>
+        <w:t xml:space="preserve">them into a description. </w:t>
+      </w:r>
+    </w:p>
+    <w:p>
+      <w:pPr>
+        <w:pStyle w:val="ListBullet"/>
+      </w:pPr>
+      <w:r>
+        <w:t xml:space="preserve">When you </w:t>
+      </w:r>
+      <w:r>
+        <w:t>analyze</w:t>
+      </w:r>
+      <w:r>
+        <w:t xml:space="preserve"> data, it is not sufficient to list off a collection of numbers.</w:t>
+      </w:r>
+    </w:p>
+    <w:p>
+      <w:pPr>
+        <w:pStyle w:val="ListBullet"/>
+      </w:pPr>
+      <w:r>
+        <w:t xml:space="preserve">Always remember that what you’re really trying to do is communicate with a human audience. </w:t>
+      </w:r>
+    </w:p>
+    <w:p>
+      <w:pPr>
+        <w:pStyle w:val="ListBullet"/>
+      </w:pPr>
+      <w:r>
+        <w:t xml:space="preserve">Numbers </w:t>
+      </w:r>
+      <w:r>
+        <w:t>are important, but they need to be put t</w:t>
+      </w:r>
+      <w:r>
+        <w:t>ogether into a meaningful story</w:t>
+      </w:r>
+      <w:r>
+        <w:t xml:space="preserve"> </w:t>
+      </w:r>
+      <w:r>
+        <w:t xml:space="preserve">an audience can </w:t>
+      </w:r>
+      <w:r>
+        <w:t xml:space="preserve">interpret. </w:t>
+      </w:r>
+    </w:p>
+    <w:p>
+      <w:pPr>
+        <w:pStyle w:val="ListBullet"/>
+      </w:pPr>
+      <w:r>
+        <w:t>That means y</w:t>
+      </w:r>
+      <w:r>
+        <w:t xml:space="preserve">ou need to think about framing, </w:t>
+      </w:r>
+      <w:r>
+        <w:t>context</w:t>
+      </w:r>
+      <w:r>
+        <w:t xml:space="preserve">, + </w:t>
+      </w:r>
+      <w:r>
+        <w:t xml:space="preserve">about the individual events that your </w:t>
       </w:r>
       <w:bookmarkStart w:id="0" w:name="_GoBack"/>
       <w:bookmarkEnd w:id="0"/>
       <w:r>
-        <w:t>variable which has missing data. In R, this means that there will be NA values in your data vector. Let’s</w:t>
-      </w:r>
-    </w:p>
-    <w:p>
-      <w:pPr>
-        <w:pStyle w:val="ListBullet"/>
-      </w:pPr>
-      <w:r>
-        <w:t>create a variable like that:</w:t>
-      </w:r>
-    </w:p>
-    <w:p>
-      <w:pPr>
-        <w:pStyle w:val="ListBullet"/>
-      </w:pPr>
-      <w:r>
-        <w:t>&gt; partial &lt;- c(10, 20, NA, 30)</w:t>
-      </w:r>
-    </w:p>
-    <w:p>
-      <w:pPr>
-        <w:pStyle w:val="ListBullet"/>
-      </w:pPr>
-      <w:r>
-        <w:t>Let’s assume that you want to calculate the mean of this variable. By default, R assumes that you want</w:t>
-      </w:r>
-    </w:p>
-    <w:p>
-      <w:pPr>
-        <w:pStyle w:val="ListBullet"/>
-      </w:pPr>
-      <w:r>
-        <w:t>to calculate the mean using all four elements of this vector, which is probably the safest thing for a dumb</w:t>
-      </w:r>
-    </w:p>
-    <w:p>
-      <w:pPr>
-        <w:pStyle w:val="ListBullet"/>
-      </w:pPr>
-      <w:r>
-        <w:t>- 149 -</w:t>
-      </w:r>
-    </w:p>
-    <w:p>
-      <w:pPr>
-        <w:pStyle w:val="ListBullet"/>
-      </w:pPr>
-      <w:r>
-        <w:t>automaton to do, but it’s rarely what you actually want. Why not? Well, remember that the basic</w:t>
-      </w:r>
-    </w:p>
-    <w:p>
-      <w:pPr>
-        <w:pStyle w:val="ListBullet"/>
-      </w:pPr>
-      <w:r>
-        <w:t>interpretation of NA is “I don’t know what this number is”. This means that 1 + NA = NA: if I add 1 to</w:t>
-      </w:r>
-    </w:p>
-    <w:p>
-      <w:pPr>
-        <w:pStyle w:val="ListBullet"/>
-      </w:pPr>
-      <w:r>
-        <w:t>some number that I don’t know (i.e., the NA) then the answer is also a number that I don’t know. As</w:t>
-      </w:r>
-    </w:p>
-    <w:p>
-      <w:pPr>
-        <w:pStyle w:val="ListBullet"/>
-      </w:pPr>
-      <w:r>
-        <w:t xml:space="preserve">a consequence, if you don’t explicitly tell R to ignore the NA values, </w:t>
-      </w:r>
-      <w:r>
-        <w:t>+</w:t>
-      </w:r>
-      <w:r>
-        <w:t xml:space="preserve"> the data set does have missing</w:t>
-      </w:r>
-    </w:p>
-    <w:p>
-      <w:pPr>
-        <w:pStyle w:val="ListBullet"/>
-      </w:pPr>
-      <w:r>
-        <w:t>values, then the output will itself be a missing value. If I try to calculate the mean of the partial vector,</w:t>
-      </w:r>
-    </w:p>
-    <w:p>
-      <w:pPr>
-        <w:pStyle w:val="ListBullet"/>
-      </w:pPr>
-      <w:r>
-        <w:t>w/</w:t>
-      </w:r>
-      <w:r>
-        <w:t>out doing anything about the missing value, here’s what happens:</w:t>
-      </w:r>
-    </w:p>
-    <w:p>
-      <w:pPr>
-        <w:pStyle w:val="ListBullet"/>
-      </w:pPr>
-      <w:r>
-        <w:t>&gt; mean( x = partial )</w:t>
-      </w:r>
-    </w:p>
-    <w:p>
-      <w:pPr>
-        <w:pStyle w:val="ListBullet"/>
-      </w:pPr>
-      <w:r>
-        <w:t>[1] NA</w:t>
-      </w:r>
-    </w:p>
-    <w:p>
-      <w:pPr>
-        <w:pStyle w:val="ListBullet"/>
-      </w:pPr>
-      <w:r>
-        <w:t>Technically correct, but deeply unhelpful.</w:t>
-      </w:r>
-    </w:p>
-    <w:p>
-      <w:pPr>
-        <w:pStyle w:val="ListBullet"/>
-      </w:pPr>
-      <w:r>
-        <w:t>To fix this, all of the descriptive statistics functions that I’ve discussed in this chapter (</w:t>
-      </w:r>
-      <w:r>
-        <w:t>w/</w:t>
-      </w:r>
-      <w:r>
-        <w:t xml:space="preserve"> the</w:t>
-      </w:r>
-    </w:p>
-    <w:p>
-      <w:pPr>
-        <w:pStyle w:val="ListBullet"/>
-      </w:pPr>
-      <w:r>
-        <w:t>exception of cor() which is a special case I’ll discuss below) have an optional argument called na.rm,</w:t>
-      </w:r>
-    </w:p>
-    <w:p>
-      <w:pPr>
-        <w:pStyle w:val="ListBullet"/>
-      </w:pPr>
-      <w:r>
-        <w:t>which is shorthand for “remove NA values”. By default, na.rm = FALSE, so R does nothing about the</w:t>
-      </w:r>
-    </w:p>
-    <w:p>
-      <w:pPr>
-        <w:pStyle w:val="ListBullet"/>
-      </w:pPr>
-      <w:r>
-        <w:t xml:space="preserve">missing data problem. Let’s try setting na.rm = TRUE </w:t>
-      </w:r>
-      <w:r>
-        <w:t>+</w:t>
-      </w:r>
-      <w:r>
-        <w:t xml:space="preserve"> see what happens:</w:t>
-      </w:r>
-    </w:p>
-    <w:p>
-      <w:pPr>
-        <w:pStyle w:val="ListBullet"/>
-      </w:pPr>
-      <w:r>
-        <w:t xml:space="preserve">When calculating sums </w:t>
-      </w:r>
-      <w:r>
-        <w:t>+</w:t>
-      </w:r>
-      <w:r>
-        <w:t xml:space="preserve"> means when missing data are present (i.e., when there are NA values)</w:t>
-      </w:r>
-    </w:p>
-    <w:p>
-      <w:pPr>
-        <w:pStyle w:val="ListBullet"/>
-      </w:pPr>
-      <w:r>
-        <w:t>there’s actually an additional argument to the function that you should be aware of. This argument is</w:t>
-      </w:r>
-    </w:p>
-    <w:p>
-      <w:pPr>
-        <w:pStyle w:val="ListBullet"/>
-      </w:pPr>
-      <w:r>
-        <w:t xml:space="preserve">called na.rm, </w:t>
-      </w:r>
-      <w:r>
-        <w:t>+</w:t>
-      </w:r>
-      <w:r>
-        <w:t xml:space="preserve"> is a logical value indicating whether R should ignore (or “remove”) the missing data for</w:t>
-      </w:r>
-    </w:p>
-    <w:p>
-      <w:pPr>
-        <w:pStyle w:val="ListBullet"/>
-      </w:pPr>
-      <w:r>
-        <w:t>the purposes of doing the calculations. By default, R assumes that you want to keep the missing values,</w:t>
-      </w:r>
-    </w:p>
-    <w:p>
-      <w:pPr>
-        <w:pStyle w:val="ListBullet"/>
-      </w:pPr>
-      <w:r>
-        <w:t>so unless you say otherwise it will set na.rm = FALSE. However, R assumes that 1 + NA = NA: if I add 1 to</w:t>
-      </w:r>
-    </w:p>
-    <w:p>
-      <w:pPr>
-        <w:pStyle w:val="ListBullet"/>
-      </w:pPr>
-      <w:r>
-        <w:t>some number that I don’t know (i.e., the NA) then the answer is also a number that I don’t know. As</w:t>
-      </w:r>
-    </w:p>
-    <w:p>
-      <w:pPr>
-        <w:pStyle w:val="ListBullet"/>
-      </w:pPr>
-      <w:r>
-        <w:t xml:space="preserve">a consequence, if you don’t explicitly tell R to ignore the NA values, </w:t>
-      </w:r>
-      <w:r>
-        <w:t>+</w:t>
-      </w:r>
-      <w:r>
-        <w:t xml:space="preserve"> the data set does have missing</w:t>
-      </w:r>
-    </w:p>
-    <w:p>
-      <w:pPr>
-        <w:pStyle w:val="ListBullet"/>
-      </w:pPr>
-      <w:r>
-        <w:t>values, then the output will itself be a missing value. This is illustrated in the following extract:</w:t>
-      </w:r>
-    </w:p>
-    <w:p>
-      <w:pPr>
-        <w:pStyle w:val="ListBullet"/>
-      </w:pPr>
-      <w:r>
-        <w:t>&gt; mean( x = partial, na.rm = TRUE )</w:t>
-      </w:r>
-    </w:p>
-    <w:p>
-      <w:pPr>
-        <w:pStyle w:val="ListBullet"/>
-      </w:pPr>
-      <w:r>
-        <w:t>[1] 20</w:t>
-      </w:r>
-    </w:p>
-    <w:p>
-      <w:pPr>
-        <w:pStyle w:val="ListBullet"/>
-      </w:pPr>
-      <w:r>
-        <w:lastRenderedPageBreak/>
-        <w:t xml:space="preserve">Notice that the mean is 20 (i.e., 60 / 3) </w:t>
-      </w:r>
-      <w:r>
-        <w:t>+</w:t>
-      </w:r>
-      <w:r>
-        <w:t xml:space="preserve"> not 15. When R ignores a NA value, it genuinely ignores it. In</w:t>
-      </w:r>
-    </w:p>
-    <w:p>
-      <w:pPr>
-        <w:pStyle w:val="ListBullet"/>
-      </w:pPr>
-      <w:r>
-        <w:t>effect, the calculation above is identical to what you’d get if you asked for the mean of the three-element</w:t>
-      </w:r>
-    </w:p>
-    <w:p>
-      <w:pPr>
-        <w:pStyle w:val="ListBullet"/>
-      </w:pPr>
-      <w:r>
-        <w:t>vector c(10, 20, 30).</w:t>
-      </w:r>
-    </w:p>
-    <w:p>
-      <w:pPr>
-        <w:pStyle w:val="ListBullet"/>
-      </w:pPr>
-      <w:r>
-        <w:t>As indicated above, this isn’t unique to the mean() function. Pretty much all of the other functions</w:t>
-      </w:r>
-    </w:p>
-    <w:p>
-      <w:pPr>
-        <w:pStyle w:val="ListBullet"/>
-      </w:pPr>
-      <w:r>
-        <w:t>that I’ve talked about in this chapter have an na.rm argument that indicates whether it should ignore</w:t>
-      </w:r>
-    </w:p>
-    <w:p>
-      <w:pPr>
-        <w:pStyle w:val="ListBullet"/>
-      </w:pPr>
-      <w:r>
-        <w:t>missing values. However, its behaviour is the same for all these functions, so I won’t waste everyone’s</w:t>
-      </w:r>
-    </w:p>
-    <w:p>
-      <w:pPr>
-        <w:pStyle w:val="ListBullet"/>
-      </w:pPr>
-      <w:r>
-        <w:t>time by demonstrating it separately for each one.</w:t>
-      </w:r>
-    </w:p>
-    <w:p>
-      <w:pPr>
-        <w:pStyle w:val="ListBullet"/>
-      </w:pPr>
-      <w:r>
-        <w:t>5.8.2 Missing values in pairwise calculations</w:t>
-      </w:r>
-    </w:p>
-    <w:p>
-      <w:pPr>
-        <w:pStyle w:val="ListBullet"/>
-      </w:pPr>
-      <w:r>
-        <w:t>I mentioned earlier that the cor() function is a special case. It doesn’t have an na.rm argument,</w:t>
-      </w:r>
-    </w:p>
-    <w:p>
-      <w:pPr>
-        <w:pStyle w:val="ListBullet"/>
-      </w:pPr>
-      <w:r>
-        <w:t>b/c</w:t>
-      </w:r>
-      <w:r>
-        <w:t xml:space="preserve"> the story becomes a lot more complicated when more than one variable is involved. What it</w:t>
-      </w:r>
-    </w:p>
-    <w:p>
-      <w:pPr>
-        <w:pStyle w:val="ListBullet"/>
-      </w:pPr>
-      <w:r>
-        <w:t>does have is an argument called use which does roughly the same thing, but you need to think little</w:t>
-      </w:r>
-    </w:p>
-    <w:p>
-      <w:pPr>
-        <w:pStyle w:val="ListBullet"/>
-      </w:pPr>
-      <w:r>
-        <w:t>more carefully about what you want this time. To illustrate the issues, let’s open up a data set that has</w:t>
-      </w:r>
-    </w:p>
-    <w:p>
-      <w:pPr>
-        <w:pStyle w:val="ListBullet"/>
-      </w:pPr>
-      <w:r>
-        <w:t>missing values, parenthood2.Rdata. This file contains the same data as the original parenthood data,</w:t>
-      </w:r>
-    </w:p>
-    <w:p>
-      <w:pPr>
-        <w:pStyle w:val="ListBullet"/>
-      </w:pPr>
-      <w:r>
-        <w:t xml:space="preserve">but </w:t>
-      </w:r>
-      <w:r>
-        <w:t>w/</w:t>
-      </w:r>
-      <w:r>
-        <w:t xml:space="preserve"> some values deleted. It contains a single data frame, parenthood2:</w:t>
-      </w:r>
-    </w:p>
-    <w:p>
-      <w:pPr>
-        <w:pStyle w:val="ListBullet"/>
-      </w:pPr>
-      <w:r>
-        <w:t>&gt; load( "parenthood2.Rdata" )</w:t>
-      </w:r>
-    </w:p>
-    <w:p>
-      <w:pPr>
-        <w:pStyle w:val="ListBullet"/>
-      </w:pPr>
-      <w:r>
-        <w:t>&gt; print( parenthood2 )</w:t>
-      </w:r>
-    </w:p>
-    <w:p>
-      <w:pPr>
-        <w:pStyle w:val="ListBullet"/>
-      </w:pPr>
-      <w:r>
-        <w:t>dan.sleep baby.sleep dan.grump day</w:t>
-      </w:r>
-    </w:p>
-    <w:p>
-      <w:pPr>
-        <w:pStyle w:val="ListBullet"/>
-      </w:pPr>
-      <w:r>
-        <w:t>1 7.59 NA 56 1</w:t>
-      </w:r>
-    </w:p>
-    <w:p>
-      <w:pPr>
-        <w:pStyle w:val="ListBullet"/>
-      </w:pPr>
-      <w:r>
-        <w:t>2 7.91 11.66 60 2</w:t>
-      </w:r>
-    </w:p>
-    <w:p>
-      <w:pPr>
-        <w:pStyle w:val="ListBullet"/>
-      </w:pPr>
-      <w:r>
-        <w:t>3 5.14 7.92 82 3</w:t>
-      </w:r>
-    </w:p>
-    <w:p>
-      <w:pPr>
-        <w:pStyle w:val="ListBullet"/>
-      </w:pPr>
-      <w:r>
-        <w:t>4 7.71 9.61 55 4</w:t>
-      </w:r>
-    </w:p>
-    <w:p>
-      <w:pPr>
-        <w:pStyle w:val="ListBullet"/>
-      </w:pPr>
-      <w:r>
-        <w:t>- 150 -</w:t>
-      </w:r>
-    </w:p>
-    <w:p>
-      <w:pPr>
-        <w:pStyle w:val="ListBullet"/>
-      </w:pPr>
-      <w:r>
-        <w:t>5 6.68 9.75 NA 5</w:t>
-      </w:r>
-    </w:p>
-    <w:p>
-      <w:pPr>
-        <w:pStyle w:val="ListBullet"/>
-      </w:pPr>
-      <w:r>
-        <w:t>6 5.99 5.04 72 6</w:t>
-      </w:r>
-    </w:p>
-    <w:p>
-      <w:pPr>
-        <w:pStyle w:val="ListBullet"/>
-      </w:pPr>
-      <w:r>
-        <w:t>BLAH BLAH BLAH</w:t>
-      </w:r>
-    </w:p>
-    <w:p>
-      <w:pPr>
-        <w:pStyle w:val="ListBullet"/>
-      </w:pPr>
-      <w:r>
-        <w:t>If I calculate my descriptive statistics using the describe() function</w:t>
-      </w:r>
-    </w:p>
-    <w:p>
-      <w:pPr>
-        <w:pStyle w:val="ListBullet"/>
-      </w:pPr>
-      <w:r>
-        <w:t>&gt; describe( parenthood2 )</w:t>
-      </w:r>
-    </w:p>
-    <w:p>
-      <w:pPr>
-        <w:pStyle w:val="ListBullet"/>
-      </w:pPr>
-      <w:r>
-        <w:t>var n mean sd median trimmed mad min max BLAH</w:t>
-      </w:r>
-    </w:p>
-    <w:p>
-      <w:pPr>
-        <w:pStyle w:val="ListBullet"/>
-      </w:pPr>
-      <w:r>
-        <w:t>dan.sleep 1 91 6.98 1.02 7.03 7.02 1.13 4.84 9.00 BLAH</w:t>
-      </w:r>
-    </w:p>
-    <w:p>
-      <w:pPr>
-        <w:pStyle w:val="ListBullet"/>
-      </w:pPr>
-      <w:r>
-        <w:t>baby.sleep 2 89 8.11 2.05 8.20 8.13 2.28 3.25 12.07 BLAH</w:t>
-      </w:r>
-    </w:p>
-    <w:p>
-      <w:pPr>
-        <w:pStyle w:val="ListBullet"/>
-      </w:pPr>
-      <w:r>
-        <w:t>dan.grump 3 92 63.15 9.85 61.00 62.66 10.38 41.00 89.00 BLAH</w:t>
-      </w:r>
-    </w:p>
-    <w:p>
-      <w:pPr>
-        <w:pStyle w:val="ListBullet"/>
-      </w:pPr>
-      <w:r>
-        <w:t>day 4 100 50.50 29.01 50.50 50.50 37.06 1.00 100.00 BLAH</w:t>
-      </w:r>
-    </w:p>
-    <w:p>
-      <w:pPr>
-        <w:pStyle w:val="ListBullet"/>
-      </w:pPr>
-      <w:r>
-        <w:t>we can see from the n column that there are 9 missing values for dan.sleep, 11 missing values for</w:t>
-      </w:r>
-    </w:p>
-    <w:p>
-      <w:pPr>
-        <w:pStyle w:val="ListBullet"/>
-      </w:pPr>
-      <w:r>
-        <w:t xml:space="preserve">baby.sleep </w:t>
-      </w:r>
-      <w:r>
-        <w:t>+</w:t>
-      </w:r>
-      <w:r>
-        <w:t xml:space="preserve"> 8 missing values for dan.grump.</w:t>
-      </w:r>
-    </w:p>
-    <w:p>
-      <w:pPr>
-        <w:pStyle w:val="ListBullet"/>
-      </w:pPr>
-      <w:r>
-        <w:t xml:space="preserve">22 Suppose what I would like is a correlation matrix. </w:t>
-      </w:r>
-      <w:r>
-        <w:t>+</w:t>
-      </w:r>
-    </w:p>
-    <w:p>
-      <w:pPr>
-        <w:pStyle w:val="ListBullet"/>
-      </w:pPr>
-      <w:r>
-        <w:t>let’s also suppose that I don’t bother to tell R how to handle those missing values. Here’s what happens:</w:t>
-      </w:r>
-    </w:p>
-    <w:p>
-      <w:pPr>
-        <w:pStyle w:val="ListBullet"/>
-      </w:pPr>
-      <w:r>
-        <w:t>&gt; cor( parenthood2 )</w:t>
-      </w:r>
-    </w:p>
-    <w:p>
-      <w:pPr>
-        <w:pStyle w:val="ListBullet"/>
-      </w:pPr>
-      <w:r>
-        <w:lastRenderedPageBreak/>
-        <w:t>dan.sleep baby.sleep dan.grump day</w:t>
-      </w:r>
-    </w:p>
-    <w:p>
-      <w:pPr>
-        <w:pStyle w:val="ListBullet"/>
-      </w:pPr>
-      <w:r>
-        <w:t>dan.sleep 1 NA NA NA</w:t>
-      </w:r>
-    </w:p>
-    <w:p>
-      <w:pPr>
-        <w:pStyle w:val="ListBullet"/>
-      </w:pPr>
-      <w:r>
-        <w:t>baby.sleep NA 1 NA NA</w:t>
-      </w:r>
-    </w:p>
-    <w:p>
-      <w:pPr>
-        <w:pStyle w:val="ListBullet"/>
-      </w:pPr>
-      <w:r>
-        <w:t>dan.grump NA NA 1 NA</w:t>
-      </w:r>
-    </w:p>
-    <w:p>
-      <w:pPr>
-        <w:pStyle w:val="ListBullet"/>
-      </w:pPr>
-      <w:r>
-        <w:t>day NA NA NA 1</w:t>
-      </w:r>
-    </w:p>
-    <w:p>
-      <w:pPr>
-        <w:pStyle w:val="ListBullet"/>
-      </w:pPr>
-      <w:r>
-        <w:t xml:space="preserve">Annoying, but it kind of makes sense. If I don’t know what some of the values of dan.sleep </w:t>
-      </w:r>
-      <w:r>
-        <w:t>+</w:t>
-      </w:r>
-      <w:r>
-        <w:t xml:space="preserve"> baby.sleep</w:t>
-      </w:r>
-    </w:p>
-    <w:p>
-      <w:pPr>
-        <w:pStyle w:val="ListBullet"/>
-      </w:pPr>
-      <w:r>
-        <w:t>actually are, then I can’t possibly know what the correlation between these two variables is either, since</w:t>
-      </w:r>
-    </w:p>
-    <w:p>
-      <w:pPr>
-        <w:pStyle w:val="ListBullet"/>
-      </w:pPr>
-      <w:r>
-        <w:t>the formula for the correlation coefficient makes use of every single observation in the data set. Once</w:t>
-      </w:r>
-    </w:p>
-    <w:p>
-      <w:pPr>
-        <w:pStyle w:val="ListBullet"/>
-      </w:pPr>
-      <w:r>
-        <w:t>again, it makes sense: it’s just not particularly helpful.</w:t>
-      </w:r>
-    </w:p>
-    <w:p>
-      <w:pPr>
-        <w:pStyle w:val="ListBullet"/>
-      </w:pPr>
-      <w:r>
-        <w:t>To make R behave more sensibly in this situation, you need to specify the use argument to the</w:t>
-      </w:r>
-    </w:p>
-    <w:p>
-      <w:pPr>
-        <w:pStyle w:val="ListBullet"/>
-      </w:pPr>
-      <w:r>
-        <w:t>cor() function. There are several different values that you can specify for this, but the two that we</w:t>
-      </w:r>
-    </w:p>
-    <w:p>
-      <w:pPr>
-        <w:pStyle w:val="ListBullet"/>
-      </w:pPr>
-      <w:r>
-        <w:t xml:space="preserve">care most about in practice tend to be "complete.obs" </w:t>
-      </w:r>
-      <w:r>
-        <w:t>+</w:t>
-      </w:r>
-      <w:r>
-        <w:t xml:space="preserve"> "pairwise.complete.obs". If we specify use</w:t>
-      </w:r>
-    </w:p>
-    <w:p>
-      <w:pPr>
-        <w:pStyle w:val="ListBullet"/>
-      </w:pPr>
-      <w:r>
-        <w:t>= "complete.obs", R will completely ignore all cases (i.e., all rows in our parenthood2 data frame) that</w:t>
-      </w:r>
-    </w:p>
-    <w:p>
-      <w:pPr>
-        <w:pStyle w:val="ListBullet"/>
-      </w:pPr>
-      <w:r>
-        <w:t>have any missing values at all. So, for instance, if you look back at the extract earlier when I used the</w:t>
-      </w:r>
-    </w:p>
-    <w:p>
-      <w:pPr>
-        <w:pStyle w:val="ListBullet"/>
-      </w:pPr>
-      <w:r>
-        <w:t>head() function, notice that observation 1 (i.e., day 1) of the parenthood2 data set is missing the value for</w:t>
-      </w:r>
-    </w:p>
-    <w:p>
-      <w:pPr>
-        <w:pStyle w:val="ListBullet"/>
-      </w:pPr>
-      <w:r>
-        <w:t>baby.sleep, but is otherwise complete? Well, if you choose use = "complete.obs" R will ignore that row</w:t>
-      </w:r>
-    </w:p>
-    <w:p>
-      <w:pPr>
-        <w:pStyle w:val="ListBullet"/>
-      </w:pPr>
-      <w:r>
-        <w:t xml:space="preserve">completely: that is, even when it’s trying to calculate the correlation between dan.sleep </w:t>
-      </w:r>
-      <w:r>
-        <w:t>+</w:t>
-      </w:r>
-      <w:r>
-        <w:t xml:space="preserve"> dan.grump,</w:t>
-      </w:r>
-    </w:p>
-    <w:p>
-      <w:pPr>
-        <w:pStyle w:val="ListBullet"/>
-      </w:pPr>
-      <w:r>
-        <w:t xml:space="preserve">observation 1 will be ignored, </w:t>
-      </w:r>
-      <w:r>
-        <w:t>b/c</w:t>
-      </w:r>
-      <w:r>
-        <w:t xml:space="preserve"> the value of baby.sleep is missing for that observation. Here’s</w:t>
-      </w:r>
-    </w:p>
-    <w:p>
-      <w:pPr>
-        <w:pStyle w:val="ListBullet"/>
-      </w:pPr>
-      <w:r>
-        <w:t>what we get:</w:t>
-      </w:r>
-    </w:p>
-    <w:p>
-      <w:pPr>
-        <w:pStyle w:val="ListBullet"/>
-      </w:pPr>
-      <w:r>
-        <w:t>&gt; cor(parenthood2, use = "complete.obs")</w:t>
-      </w:r>
-    </w:p>
-    <w:p>
-      <w:pPr>
-        <w:pStyle w:val="ListBullet"/>
-      </w:pPr>
-      <w:r>
-        <w:t>dan.sleep baby.sleep dan.grump day</w:t>
-      </w:r>
-    </w:p>
-    <w:p>
-      <w:pPr>
-        <w:pStyle w:val="ListBullet"/>
-      </w:pPr>
-      <w:r>
-        <w:t>dan.sleep 1.00000000 0.6394985 -0.89951468 0.06132891</w:t>
-      </w:r>
-    </w:p>
-    <w:p>
-      <w:pPr>
-        <w:pStyle w:val="ListBullet"/>
-      </w:pPr>
-      <w:r>
-        <w:t>baby.sleep 0.63949845 1.0000000 -0.58656066 0.14555814</w:t>
-      </w:r>
-    </w:p>
-    <w:p>
-      <w:pPr>
-        <w:pStyle w:val="ListBullet"/>
-      </w:pPr>
-      <w:r>
-        <w:t>dan.grump -0.89951468 -0.5865607 1.00000000 -0.06816586</w:t>
-      </w:r>
-    </w:p>
-    <w:p>
-      <w:pPr>
-        <w:pStyle w:val="ListBullet"/>
-      </w:pPr>
-      <w:r>
-        <w:t>day 0.06132891 0.1455581 -0.06816586 1.00000000</w:t>
-      </w:r>
-    </w:p>
-    <w:p>
-      <w:pPr>
-        <w:pStyle w:val="ListBullet"/>
-      </w:pPr>
-      <w:r>
-        <w:t xml:space="preserve">The other possibility that we care about, </w:t>
-      </w:r>
-      <w:r>
-        <w:t>+</w:t>
-      </w:r>
-      <w:r>
-        <w:t xml:space="preserve"> the one that tends to get used more often in practice, is</w:t>
-      </w:r>
-    </w:p>
-    <w:p>
-      <w:pPr>
-        <w:pStyle w:val="ListBullet"/>
-      </w:pPr>
-      <w:r>
-        <w:t>to set use = "pairwise.complete.obs". When we do that, R only looks at the variables that it’s trying to</w:t>
-      </w:r>
-    </w:p>
-    <w:p>
-      <w:pPr>
-        <w:pStyle w:val="ListBullet"/>
-      </w:pPr>
-      <w:r>
-        <w:t>correlate when determining what to drop. So, for instance, since the only missing value for observation</w:t>
-      </w:r>
-    </w:p>
-    <w:p>
-      <w:pPr>
-        <w:pStyle w:val="ListBullet"/>
-      </w:pPr>
-      <w:r>
-        <w:t>1 of parenthood2 is for baby.sleep R will only drop observation 1 when baby.sleep is one of the variables</w:t>
-      </w:r>
-    </w:p>
-    <w:p>
-      <w:pPr>
-        <w:pStyle w:val="ListBullet"/>
-      </w:pPr>
-      <w:r>
-        <w:t xml:space="preserve">involved: </w:t>
-      </w:r>
-      <w:r>
-        <w:t>+</w:t>
-      </w:r>
-      <w:r>
-        <w:t xml:space="preserve"> so R keeps observation 1 when trying to correlate dan.sleep </w:t>
-      </w:r>
-      <w:r>
-        <w:t>+</w:t>
-      </w:r>
-      <w:r>
-        <w:t xml:space="preserve"> dan.grump. When we do</w:t>
-      </w:r>
-    </w:p>
-    <w:p>
-      <w:pPr>
-        <w:pStyle w:val="ListBullet"/>
-      </w:pPr>
-      <w:r>
-        <w:t>it this way, here’s what we get:</w:t>
-      </w:r>
-    </w:p>
-    <w:p>
-      <w:pPr>
-        <w:pStyle w:val="ListBullet"/>
-      </w:pPr>
-      <w:r>
-        <w:t>22It’s worth noting that, even though we have missing data for each of these variables, the output doesn’t contain any NA</w:t>
-      </w:r>
-    </w:p>
-    <w:p>
-      <w:pPr>
-        <w:pStyle w:val="ListBullet"/>
-      </w:pPr>
-      <w:r>
-        <w:lastRenderedPageBreak/>
-        <w:t xml:space="preserve">values. This is </w:t>
-      </w:r>
-      <w:r>
-        <w:t>b/c</w:t>
-      </w:r>
-      <w:r>
-        <w:t>, while describe() also has an na.rm argument, the default value for this function is na.rm = TRUE.</w:t>
-      </w:r>
-    </w:p>
-    <w:p>
-      <w:pPr>
-        <w:pStyle w:val="ListBullet"/>
-      </w:pPr>
-      <w:r>
-        <w:t>- 151 -</w:t>
-      </w:r>
-    </w:p>
-    <w:p>
-      <w:pPr>
-        <w:pStyle w:val="ListBullet"/>
-      </w:pPr>
-      <w:r>
-        <w:t>&gt; cor(parenthood2, use = "pairwise.complete.obs")</w:t>
-      </w:r>
-    </w:p>
-    <w:p>
-      <w:pPr>
-        <w:pStyle w:val="ListBullet"/>
-      </w:pPr>
-      <w:r>
-        <w:t>dan.sleep baby.sleep dan.grump day</w:t>
-      </w:r>
-    </w:p>
-    <w:p>
-      <w:pPr>
-        <w:pStyle w:val="ListBullet"/>
-      </w:pPr>
-      <w:r>
-        <w:t>dan.sleep 1.00000000 0.61472303 -0.903442442 -0.076796665</w:t>
-      </w:r>
-    </w:p>
-    <w:p>
-      <w:pPr>
-        <w:pStyle w:val="ListBullet"/>
-      </w:pPr>
-      <w:r>
-        <w:t>baby.sleep 0.61472303 1.00000000 -0.567802669 0.058309485</w:t>
-      </w:r>
-    </w:p>
-    <w:p>
-      <w:pPr>
-        <w:pStyle w:val="ListBullet"/>
-      </w:pPr>
-      <w:r>
-        <w:t>dan.grump -0.90344244 -0.56780267 1.000000000 0.005833399</w:t>
-      </w:r>
-    </w:p>
-    <w:p>
-      <w:pPr>
-        <w:pStyle w:val="ListBullet"/>
-      </w:pPr>
-      <w:r>
-        <w:t>day -0.07679667 0.05830949 0.005833399 1.000000000</w:t>
-      </w:r>
-    </w:p>
-    <w:p>
-      <w:pPr>
-        <w:pStyle w:val="ListBullet"/>
-      </w:pPr>
-      <w:r>
-        <w:t>Similar, but not quite the same. It’s also worth noting that the correlate() function (in the lsr package)</w:t>
-      </w:r>
-    </w:p>
-    <w:p>
-      <w:pPr>
-        <w:pStyle w:val="ListBullet"/>
-      </w:pPr>
-      <w:r>
-        <w:t>automatically uses the “pairwise complete” method:</w:t>
-      </w:r>
-    </w:p>
-    <w:p>
-      <w:pPr>
-        <w:pStyle w:val="ListBullet"/>
-      </w:pPr>
-      <w:r>
-        <w:t>&gt; correlate(parenthood2)</w:t>
-      </w:r>
-    </w:p>
-    <w:p>
-      <w:pPr>
-        <w:pStyle w:val="ListBullet"/>
-      </w:pPr>
-      <w:r>
-        <w:t>CORRELATIONS</w:t>
-      </w:r>
-    </w:p>
-    <w:p>
-      <w:pPr>
-        <w:pStyle w:val="ListBullet"/>
-      </w:pPr>
-      <w:r>
-        <w:t>============</w:t>
-      </w:r>
-    </w:p>
-    <w:p>
-      <w:pPr>
-        <w:pStyle w:val="ListBullet"/>
-      </w:pPr>
-      <w:r>
-        <w:t>- correlation type: pearson</w:t>
-      </w:r>
-    </w:p>
-    <w:p>
-      <w:pPr>
-        <w:pStyle w:val="ListBullet"/>
-      </w:pPr>
-      <w:r>
-        <w:t>- correlations shown only when both variables are numeric</w:t>
-      </w:r>
-    </w:p>
-    <w:p>
-      <w:pPr>
-        <w:pStyle w:val="ListBullet"/>
-      </w:pPr>
-      <w:r>
-        <w:t>dan.sleep baby.sleep dan.grump day</w:t>
-      </w:r>
-    </w:p>
-    <w:p>
-      <w:pPr>
-        <w:pStyle w:val="ListBullet"/>
-      </w:pPr>
-      <w:r>
-        <w:t>dan.sleep . 0.615 -0.903 -0.077</w:t>
-      </w:r>
-    </w:p>
-    <w:p>
-      <w:pPr>
-        <w:pStyle w:val="ListBullet"/>
-      </w:pPr>
-      <w:r>
-        <w:t>baby.sleep 0.615 . -0.568 0.058</w:t>
-      </w:r>
-    </w:p>
-    <w:p>
-      <w:pPr>
-        <w:pStyle w:val="ListBullet"/>
-      </w:pPr>
-      <w:r>
-        <w:t>dan.grump -0.903 -0.568 . 0.006</w:t>
-      </w:r>
-    </w:p>
-    <w:p>
-      <w:pPr>
-        <w:pStyle w:val="ListBullet"/>
-      </w:pPr>
-      <w:r>
-        <w:t>day -0.077 0.058 0.006 .</w:t>
-      </w:r>
-    </w:p>
-    <w:p>
-      <w:pPr>
-        <w:pStyle w:val="ListBullet"/>
-      </w:pPr>
-      <w:r>
-        <w:t xml:space="preserve">The two approaches have different strengths </w:t>
-      </w:r>
-      <w:r>
-        <w:t>+</w:t>
-      </w:r>
-      <w:r>
-        <w:t xml:space="preserve"> weaknesses. The “pairwise complete” approach has</w:t>
-      </w:r>
-    </w:p>
-    <w:p>
-      <w:pPr>
-        <w:pStyle w:val="ListBullet"/>
-      </w:pPr>
-      <w:r>
-        <w:t xml:space="preserve">the advantage that it keeps more observations, so you’re making use of more of your data </w:t>
-      </w:r>
-      <w:r>
-        <w:t>+</w:t>
-      </w:r>
-      <w:r>
-        <w:t xml:space="preserve"> (as we’ll</w:t>
-      </w:r>
-    </w:p>
-    <w:p>
-      <w:pPr>
-        <w:pStyle w:val="ListBullet"/>
-      </w:pPr>
-      <w:r>
-        <w:t xml:space="preserve">discuss in tedious detail in Chapter 10) </w:t>
-      </w:r>
-      <w:r>
-        <w:t>+</w:t>
-      </w:r>
-      <w:r>
-        <w:t xml:space="preserve"> it improves the reliability of your estimated correlation.</w:t>
-      </w:r>
-    </w:p>
-    <w:p>
-      <w:pPr>
-        <w:pStyle w:val="ListBullet"/>
-      </w:pPr>
-      <w:r>
-        <w:t>On the other hand, it means that every correlation in your correlation matrix is being computed from</w:t>
-      </w:r>
-    </w:p>
-    <w:p>
-      <w:pPr>
-        <w:pStyle w:val="ListBullet"/>
-      </w:pPr>
-      <w:r>
-        <w:t>a slightly different set of observations, which can be awkward when you want to compare the different</w:t>
-      </w:r>
-    </w:p>
-    <w:p>
-      <w:pPr>
-        <w:pStyle w:val="ListBullet"/>
-      </w:pPr>
-      <w:r>
-        <w:t>correlations that you’ve got.</w:t>
-      </w:r>
-    </w:p>
-    <w:p>
-      <w:pPr>
-        <w:pStyle w:val="ListBullet"/>
-      </w:pPr>
-      <w:r>
-        <w:t xml:space="preserve">So which method should you use? It depends a lot on why you think your values are missing, </w:t>
-      </w:r>
-      <w:r>
-        <w:t>+</w:t>
-      </w:r>
-    </w:p>
-    <w:p>
-      <w:pPr>
-        <w:pStyle w:val="ListBullet"/>
-      </w:pPr>
-      <w:r>
-        <w:t>probably depends a little on how paranoid you are. For instance, if you think that the missing values</w:t>
-      </w:r>
-    </w:p>
-    <w:p>
-      <w:pPr>
-        <w:pStyle w:val="ListBullet"/>
-      </w:pPr>
-      <w:r>
-        <w:t>were “chosen” completely randomly23 then you’ll probably want to use the pairwise method. If you think</w:t>
-      </w:r>
-    </w:p>
-    <w:p>
-      <w:pPr>
-        <w:pStyle w:val="ListBullet"/>
-      </w:pPr>
-      <w:r>
-        <w:t>that missing data are a cue to thinking that the whole observation might be rubbish (e.g., someone just</w:t>
-      </w:r>
-    </w:p>
-    <w:p>
-      <w:pPr>
-        <w:pStyle w:val="ListBullet"/>
-      </w:pPr>
-      <w:r>
-        <w:t>selecting arbitrary responses in your questionnaire), but that there’s no pattern to which observations are</w:t>
-      </w:r>
-    </w:p>
-    <w:p>
-      <w:pPr>
-        <w:pStyle w:val="ListBullet"/>
-      </w:pPr>
-      <w:r>
-        <w:t>“rubbish” then it’s probably safer to keep only those observations that are complete. If you think there’s</w:t>
-      </w:r>
-    </w:p>
-    <w:p>
-      <w:pPr>
-        <w:pStyle w:val="ListBullet"/>
-      </w:pPr>
-      <w:r>
-        <w:t>something systematic going on, in that some observations are more likely to be missing than others, then</w:t>
-      </w:r>
-    </w:p>
-    <w:p>
-      <w:pPr>
-        <w:pStyle w:val="ListBullet"/>
-      </w:pPr>
-      <w:r>
-        <w:lastRenderedPageBreak/>
-        <w:t xml:space="preserve">you have a much trickier problem to solve, </w:t>
-      </w:r>
-      <w:r>
-        <w:t>+</w:t>
-      </w:r>
-      <w:r>
-        <w:t xml:space="preserve"> one that is beyond the scope of this book.</w:t>
-      </w:r>
-      <w:r>
-        <w:cr/>
+        <w:t xml:space="preserve">statistics are </w:t>
+      </w:r>
+      <w:r>
+        <w:t>summarizing</w:t>
       </w:r>
     </w:p>
     <w:sectPr>
@@ -12143,6 +11745,7 @@
   <w:style w:type="character" w:default="1" w:styleId="DefaultParagraphFont">
     <w:name w:val="Default Paragraph Font"/>
     <w:uiPriority w:val="1"/>
+    <w:semiHidden/>
     <w:unhideWhenUsed/>
   </w:style>
   <w:style w:type="table" w:default="1" w:styleId="TableNormal">

</xml_diff>